<commit_message>
Initial Results - Final Submission
</commit_message>
<xml_diff>
--- a/Project.docx
+++ b/Project.docx
@@ -1299,7 +1299,7 @@
         <w:pStyle w:val="FirstParagraph"/>
       </w:pPr>
       <w:r>
-        <w:t xml:space="preserve">The original dataset has initially for "Glazing Area Distribution" six different Values: "0" = No Glazing Area (no windows); 1 = Uniform (25 % windows on each side), 2 = North, 3 = East. 4 = South, 5 = West</w:t>
+        <w:t xml:space="preserve">The original dataset has initially for "Glazing Area Distribution" six different values: "0" = No Glazing Area (no windows); 1 = Uniform (25 % windows on each side), 2 = North, 3 = East, 4 = South, 5 = West</w:t>
       </w:r>
     </w:p>
     <w:p>
@@ -3951,7 +3951,7 @@
     </w:p>
     <w:p>
       <w:pPr>
-        <w:pStyle w:val="Heading3"/>
+        <w:pStyle w:val="Heading4"/>
       </w:pPr>
       <w:bookmarkStart w:id="37" w:name="creating-boxplots-for-the-grouped-variables-into-small-medium-and-large"/>
       <w:bookmarkEnd w:id="37"/>
@@ -6096,7 +6096,7 @@
         <w:pStyle w:val="FirstParagraph"/>
       </w:pPr>
       <w:r>
-        <w:t xml:space="preserve">The tables are displayed for both categorical variable "Orientation" and "Glazing Are Distribution"to show that the</w:t>
+        <w:t xml:space="preserve">The tables are displayed for both categorical variable "Orientation" and "Glazing Are Distribution"to show that the "Glazing Area Distribution" has the four values of the cardinal directions and includes also"Uniform"</w:t>
       </w:r>
     </w:p>
     <w:p>
@@ -6172,14 +6172,6 @@
     <w:p>
       <w:pPr>
         <w:pStyle w:val="FirstParagraph"/>
-      </w:pPr>
-      <w:r>
-        <w:t xml:space="preserve">"Glazing Area Distribution" has the four values of the cardinal directions and includes also"Uniform"</w:t>
-      </w:r>
-    </w:p>
-    <w:p>
-      <w:pPr>
-        <w:pStyle w:val="BodyText"/>
       </w:pPr>
       <w:r>
         <w:t xml:space="preserve">Next we will use facet_grid to plot the histograms of the Cooling Load for each value of the categorical variables.</w:t>
@@ -13606,8 +13598,34 @@
       <w:pPr>
         <w:pStyle w:val="Heading3"/>
       </w:pPr>
-      <w:bookmarkStart w:id="55" w:name="a-more-in-depth-look"/>
+      <w:bookmarkStart w:id="55" w:name="the-best-performing-model"/>
       <w:bookmarkEnd w:id="55"/>
+      <w:r>
+        <w:t xml:space="preserve">The best performing model</w:t>
+      </w:r>
+    </w:p>
+    <w:p>
+      <w:pPr>
+        <w:pStyle w:val="FirstParagraph"/>
+      </w:pPr>
+      <w:r>
+        <w:t xml:space="preserve">Both models: Random Forest and CART have very similar R-squared (Random Forest has 0.9689 nd CART has 0.9722)</w:t>
+      </w:r>
+    </w:p>
+    <w:p>
+      <w:pPr>
+        <w:pStyle w:val="BodyText"/>
+      </w:pPr>
+      <w:r>
+        <w:t xml:space="preserve">The best performing Model from the Initial Results seems to be Random Forest since it has a lower MSE at 2.79 compared to CART that has 5.59</w:t>
+      </w:r>
+    </w:p>
+    <w:p>
+      <w:pPr>
+        <w:pStyle w:val="Heading3"/>
+      </w:pPr>
+      <w:bookmarkStart w:id="56" w:name="a-more-in-depth-look"/>
+      <w:bookmarkEnd w:id="56"/>
       <w:r>
         <w:t xml:space="preserve">A more in-depth look</w:t>
       </w:r>
@@ -13757,175 +13775,6 @@
                 <pic:pic>
                   <pic:nvPicPr>
                     <pic:cNvPr descr="Project_files/figure-docx/unnamed-chunk-32-1.png" id="0" name="Picture"/>
-                    <pic:cNvPicPr>
-                      <a:picLocks noChangeArrowheads="1" noChangeAspect="1"/>
-                    </pic:cNvPicPr>
-                  </pic:nvPicPr>
-                  <pic:blipFill>
-                    <a:blip r:embed="rId56"/>
-                    <a:stretch>
-                      <a:fillRect/>
-                    </a:stretch>
-                  </pic:blipFill>
-                  <pic:spPr bwMode="auto">
-                    <a:xfrm>
-                      <a:off x="0" y="0"/>
-                      <a:ext cx="4620126" cy="3696101"/>
-                    </a:xfrm>
-                    <a:prstGeom prst="rect">
-                      <a:avLst/>
-                    </a:prstGeom>
-                    <a:noFill/>
-                    <a:ln w="9525">
-                      <a:noFill/>
-                      <a:headEnd/>
-                      <a:tailEnd/>
-                    </a:ln>
-                  </pic:spPr>
-                </pic:pic>
-              </a:graphicData>
-            </a:graphic>
-          </wp:inline>
-        </w:drawing>
-      </w:r>
-    </w:p>
-    <w:p>
-      <w:pPr>
-        <w:pStyle w:val="SourceCode"/>
-      </w:pPr>
-      <w:r>
-        <w:rPr>
-          <w:rStyle w:val="NormalTok"/>
-        </w:rPr>
-        <w:t xml:space="preserve">predicted &lt;-</w:t>
-      </w:r>
-      <w:r>
-        <w:rPr>
-          <w:rStyle w:val="StringTok"/>
-        </w:rPr>
-        <w:t xml:space="preserve"> </w:t>
-      </w:r>
-      <w:r>
-        <w:rPr>
-          <w:rStyle w:val="KeywordTok"/>
-        </w:rPr>
-        <w:t xml:space="preserve">predict</w:t>
-      </w:r>
-      <w:r>
-        <w:rPr>
-          <w:rStyle w:val="NormalTok"/>
-        </w:rPr>
-        <w:t xml:space="preserve">(CARTmodel)</w:t>
-      </w:r>
-      <w:r>
-        <w:br w:type="textWrapping"/>
-      </w:r>
-      <w:r>
-        <w:rPr>
-          <w:rStyle w:val="NormalTok"/>
-        </w:rPr>
-        <w:t xml:space="preserve">observed &lt;-</w:t>
-      </w:r>
-      <w:r>
-        <w:rPr>
-          <w:rStyle w:val="StringTok"/>
-        </w:rPr>
-        <w:t xml:space="preserve"> </w:t>
-      </w:r>
-      <w:r>
-        <w:rPr>
-          <w:rStyle w:val="NormalTok"/>
-        </w:rPr>
-        <w:t xml:space="preserve">modelData$</w:t>
-      </w:r>
-      <w:r>
-        <w:rPr>
-          <w:rStyle w:val="StringTok"/>
-        </w:rPr>
-        <w:t xml:space="preserve">`</w:t>
-      </w:r>
-      <w:r>
-        <w:rPr>
-          <w:rStyle w:val="DataTypeTok"/>
-        </w:rPr>
-        <w:t xml:space="preserve">Cooling Load</w:t>
-      </w:r>
-      <w:r>
-        <w:rPr>
-          <w:rStyle w:val="StringTok"/>
-        </w:rPr>
-        <w:t xml:space="preserve">`</w:t>
-      </w:r>
-      <w:r>
-        <w:br w:type="textWrapping"/>
-      </w:r>
-      <w:r>
-        <w:rPr>
-          <w:rStyle w:val="KeywordTok"/>
-        </w:rPr>
-        <w:t xml:space="preserve">plot</w:t>
-      </w:r>
-      <w:r>
-        <w:rPr>
-          <w:rStyle w:val="NormalTok"/>
-        </w:rPr>
-        <w:t xml:space="preserve">(observed, predicted)</w:t>
-      </w:r>
-      <w:r>
-        <w:br w:type="textWrapping"/>
-      </w:r>
-      <w:r>
-        <w:rPr>
-          <w:rStyle w:val="KeywordTok"/>
-        </w:rPr>
-        <w:t xml:space="preserve">abline</w:t>
-      </w:r>
-      <w:r>
-        <w:rPr>
-          <w:rStyle w:val="NormalTok"/>
-        </w:rPr>
-        <w:t xml:space="preserve">(</w:t>
-      </w:r>
-      <w:r>
-        <w:rPr>
-          <w:rStyle w:val="DecValTok"/>
-        </w:rPr>
-        <w:t xml:space="preserve">0</w:t>
-      </w:r>
-      <w:r>
-        <w:rPr>
-          <w:rStyle w:val="NormalTok"/>
-        </w:rPr>
-        <w:t xml:space="preserve">, </w:t>
-      </w:r>
-      <w:r>
-        <w:rPr>
-          <w:rStyle w:val="DecValTok"/>
-        </w:rPr>
-        <w:t xml:space="preserve">1</w:t>
-      </w:r>
-      <w:r>
-        <w:rPr>
-          <w:rStyle w:val="NormalTok"/>
-        </w:rPr>
-        <w:t xml:space="preserve">)</w:t>
-      </w:r>
-    </w:p>
-    <w:p>
-      <w:pPr>
-        <w:pStyle w:val="FirstParagraph"/>
-      </w:pPr>
-      <w:r>
-        <w:drawing>
-          <wp:inline>
-            <wp:extent cx="4620126" cy="3696101"/>
-            <wp:effectExtent b="0" l="0" r="0" t="0"/>
-            <wp:docPr descr="" id="1" name="Picture"/>
-            <a:graphic>
-              <a:graphicData uri="http://schemas.openxmlformats.org/drawingml/2006/picture">
-                <pic:pic>
-                  <pic:nvPicPr>
-                    <pic:cNvPr descr="Project_files/figure-docx/unnamed-chunk-33-1.png" id="0" name="Picture"/>
                     <pic:cNvPicPr>
                       <a:picLocks noChangeArrowheads="1" noChangeAspect="1"/>
                     </pic:cNvPicPr>
@@ -13960,10 +13809,195 @@
     </w:p>
     <w:p>
       <w:pPr>
+        <w:pStyle w:val="SourceCode"/>
+      </w:pPr>
+      <w:r>
+        <w:rPr>
+          <w:rStyle w:val="NormalTok"/>
+        </w:rPr>
+        <w:t xml:space="preserve">predicted &lt;-</w:t>
+      </w:r>
+      <w:r>
+        <w:rPr>
+          <w:rStyle w:val="StringTok"/>
+        </w:rPr>
+        <w:t xml:space="preserve"> </w:t>
+      </w:r>
+      <w:r>
+        <w:rPr>
+          <w:rStyle w:val="KeywordTok"/>
+        </w:rPr>
+        <w:t xml:space="preserve">predict</w:t>
+      </w:r>
+      <w:r>
+        <w:rPr>
+          <w:rStyle w:val="NormalTok"/>
+        </w:rPr>
+        <w:t xml:space="preserve">(CARTmodel)</w:t>
+      </w:r>
+      <w:r>
+        <w:br w:type="textWrapping"/>
+      </w:r>
+      <w:r>
+        <w:rPr>
+          <w:rStyle w:val="NormalTok"/>
+        </w:rPr>
+        <w:t xml:space="preserve">observed &lt;-</w:t>
+      </w:r>
+      <w:r>
+        <w:rPr>
+          <w:rStyle w:val="StringTok"/>
+        </w:rPr>
+        <w:t xml:space="preserve"> </w:t>
+      </w:r>
+      <w:r>
+        <w:rPr>
+          <w:rStyle w:val="NormalTok"/>
+        </w:rPr>
+        <w:t xml:space="preserve">modelData$</w:t>
+      </w:r>
+      <w:r>
+        <w:rPr>
+          <w:rStyle w:val="StringTok"/>
+        </w:rPr>
+        <w:t xml:space="preserve">`</w:t>
+      </w:r>
+      <w:r>
+        <w:rPr>
+          <w:rStyle w:val="DataTypeTok"/>
+        </w:rPr>
+        <w:t xml:space="preserve">Cooling Load</w:t>
+      </w:r>
+      <w:r>
+        <w:rPr>
+          <w:rStyle w:val="StringTok"/>
+        </w:rPr>
+        <w:t xml:space="preserve">`</w:t>
+      </w:r>
+      <w:r>
+        <w:br w:type="textWrapping"/>
+      </w:r>
+      <w:r>
+        <w:rPr>
+          <w:rStyle w:val="KeywordTok"/>
+        </w:rPr>
+        <w:t xml:space="preserve">plot</w:t>
+      </w:r>
+      <w:r>
+        <w:rPr>
+          <w:rStyle w:val="NormalTok"/>
+        </w:rPr>
+        <w:t xml:space="preserve">(observed, predicted)</w:t>
+      </w:r>
+      <w:r>
+        <w:br w:type="textWrapping"/>
+      </w:r>
+      <w:r>
+        <w:rPr>
+          <w:rStyle w:val="KeywordTok"/>
+        </w:rPr>
+        <w:t xml:space="preserve">abline</w:t>
+      </w:r>
+      <w:r>
+        <w:rPr>
+          <w:rStyle w:val="NormalTok"/>
+        </w:rPr>
+        <w:t xml:space="preserve">(</w:t>
+      </w:r>
+      <w:r>
+        <w:rPr>
+          <w:rStyle w:val="DecValTok"/>
+        </w:rPr>
+        <w:t xml:space="preserve">0</w:t>
+      </w:r>
+      <w:r>
+        <w:rPr>
+          <w:rStyle w:val="NormalTok"/>
+        </w:rPr>
+        <w:t xml:space="preserve">, </w:t>
+      </w:r>
+      <w:r>
+        <w:rPr>
+          <w:rStyle w:val="DecValTok"/>
+        </w:rPr>
+        <w:t xml:space="preserve">1</w:t>
+      </w:r>
+      <w:r>
+        <w:rPr>
+          <w:rStyle w:val="NormalTok"/>
+        </w:rPr>
+        <w:t xml:space="preserve">)</w:t>
+      </w:r>
+    </w:p>
+    <w:p>
+      <w:pPr>
+        <w:pStyle w:val="FirstParagraph"/>
+      </w:pPr>
+      <w:r>
+        <w:drawing>
+          <wp:inline>
+            <wp:extent cx="4620126" cy="3696101"/>
+            <wp:effectExtent b="0" l="0" r="0" t="0"/>
+            <wp:docPr descr="" id="1" name="Picture"/>
+            <a:graphic>
+              <a:graphicData uri="http://schemas.openxmlformats.org/drawingml/2006/picture">
+                <pic:pic>
+                  <pic:nvPicPr>
+                    <pic:cNvPr descr="Project_files/figure-docx/unnamed-chunk-33-1.png" id="0" name="Picture"/>
+                    <pic:cNvPicPr>
+                      <a:picLocks noChangeArrowheads="1" noChangeAspect="1"/>
+                    </pic:cNvPicPr>
+                  </pic:nvPicPr>
+                  <pic:blipFill>
+                    <a:blip r:embed="rId58"/>
+                    <a:stretch>
+                      <a:fillRect/>
+                    </a:stretch>
+                  </pic:blipFill>
+                  <pic:spPr bwMode="auto">
+                    <a:xfrm>
+                      <a:off x="0" y="0"/>
+                      <a:ext cx="4620126" cy="3696101"/>
+                    </a:xfrm>
+                    <a:prstGeom prst="rect">
+                      <a:avLst/>
+                    </a:prstGeom>
+                    <a:noFill/>
+                    <a:ln w="9525">
+                      <a:noFill/>
+                      <a:headEnd/>
+                      <a:tailEnd/>
+                    </a:ln>
+                  </pic:spPr>
+                </pic:pic>
+              </a:graphicData>
+            </a:graphic>
+          </wp:inline>
+        </w:drawing>
+      </w:r>
+    </w:p>
+    <w:p>
+      <w:pPr>
+        <w:pStyle w:val="BodyText"/>
+      </w:pPr>
+      <w:r>
+        <w:t xml:space="preserve">After the Inintial Results submission, I will investigate the predictions with the largest errors and try to identify if there is a pattern or some easily identifiable conditions when the model makes mistakes.</w:t>
+      </w:r>
+    </w:p>
+    <w:p>
+      <w:pPr>
+        <w:pStyle w:val="BodyText"/>
+      </w:pPr>
+      <w:r>
+        <w:t xml:space="preserve">For both models Random Forest and CART I selected not to investigate confidence intervals because there is no standard theoretically sound way to compute them like there is for linear models.</w:t>
+      </w:r>
+    </w:p>
+    <w:p>
+      <w:pPr>
         <w:pStyle w:val="Heading1"/>
       </w:pPr>
-      <w:bookmarkStart w:id="58" w:name="step-7-answering-the-research-questions"/>
-      <w:bookmarkEnd w:id="58"/>
+      <w:bookmarkStart w:id="59" w:name="step-7-answering-the-research-questions"/>
+      <w:bookmarkEnd w:id="59"/>
       <w:r>
         <w:t xml:space="preserve">Step 7: Answering the Research Questions</w:t>
       </w:r>
@@ -13972,10 +14006,10 @@
       <w:pPr>
         <w:pStyle w:val="Heading3"/>
       </w:pPr>
-      <w:bookmarkStart w:id="59" w:name="question-1-which-are-the-most-infuential-variables-when-predicting-the-cooling-efficiency"/>
-      <w:bookmarkEnd w:id="59"/>
-      <w:r>
-        <w:t xml:space="preserve">Question 1: Which are the most infuential variables when predicting the cooling efficiency?</w:t>
+      <w:bookmarkStart w:id="60" w:name="can-the-cooling-load-be-predicted-accurately-with-a-statistical-model"/>
+      <w:bookmarkEnd w:id="60"/>
+      <w:r>
+        <w:t xml:space="preserve">Can the cooling load be predicted accurately with a statistical model?</w:t>
       </w:r>
     </w:p>
     <w:p>
@@ -13983,6 +14017,24 @@
         <w:pStyle w:val="FirstParagraph"/>
       </w:pPr>
       <w:r>
+        <w:t xml:space="preserve">As a result of the initial analysis, yes this can be done byusing the Random Forest statistical model.</w:t>
+      </w:r>
+    </w:p>
+    <w:p>
+      <w:pPr>
+        <w:pStyle w:val="Heading3"/>
+      </w:pPr>
+      <w:bookmarkStart w:id="61" w:name="which-are-the-most-infuential-variables-when-predicting-the-cooling-efficiency"/>
+      <w:bookmarkEnd w:id="61"/>
+      <w:r>
+        <w:t xml:space="preserve">Which are the most infuential variables when predicting the cooling efficiency?</w:t>
+      </w:r>
+    </w:p>
+    <w:p>
+      <w:pPr>
+        <w:pStyle w:val="FirstParagraph"/>
+      </w:pPr>
+      <w:r>
         <w:t xml:space="preserve">We will try to use all the models to answer this question and then compare the results:</w:t>
       </w:r>
     </w:p>
@@ -13990,8 +14042,8 @@
       <w:pPr>
         <w:pStyle w:val="Heading3"/>
       </w:pPr>
-      <w:bookmarkStart w:id="60" w:name="cart"/>
-      <w:bookmarkEnd w:id="60"/>
+      <w:bookmarkStart w:id="62" w:name="cart"/>
+      <w:bookmarkEnd w:id="62"/>
       <w:r>
         <w:t xml:space="preserve">CART</w:t>
       </w:r>
@@ -14051,7 +14103,7 @@
                     </pic:cNvPicPr>
                   </pic:nvPicPr>
                   <pic:blipFill>
-                    <a:blip r:embed="rId61"/>
+                    <a:blip r:embed="rId63"/>
                     <a:stretch>
                       <a:fillRect/>
                     </a:stretch>
@@ -14090,8 +14142,8 @@
       <w:pPr>
         <w:pStyle w:val="Heading3"/>
       </w:pPr>
-      <w:bookmarkStart w:id="62" w:name="random-forest"/>
-      <w:bookmarkEnd w:id="62"/>
+      <w:bookmarkStart w:id="64" w:name="random-forest"/>
+      <w:bookmarkEnd w:id="64"/>
       <w:r>
         <w:t xml:space="preserve">Random Forest</w:t>
       </w:r>
@@ -14153,7 +14205,7 @@
                     </pic:cNvPicPr>
                   </pic:nvPicPr>
                   <pic:blipFill>
-                    <a:blip r:embed="rId63"/>
+                    <a:blip r:embed="rId65"/>
                     <a:stretch>
                       <a:fillRect/>
                     </a:stretch>
@@ -14388,7 +14440,7 @@
     </w:lvl>
   </w:abstractNum>
   <w:abstractNum w:abstractNumId="990">
-    <w:nsid w:val="f8edbf1e"/>
+    <w:nsid w:val="44c1adff"/>
     <w:multiLevelType w:val="multilevel"/>
     <w:lvl w:ilvl="0">
       <w:numFmt w:val="bullet"/>
@@ -14469,7 +14521,7 @@
     </w:lvl>
   </w:abstractNum>
   <w:abstractNum w:abstractNumId="991">
-    <w:nsid w:val="ceffa942"/>
+    <w:nsid w:val="84842963"/>
     <w:multiLevelType w:val="multilevel"/>
     <w:lvl w:ilvl="0">
       <w:numFmt w:val="bullet"/>

</xml_diff>